<commit_message>
blabh - added text
</commit_message>
<xml_diff>
--- a/blabh.docx
+++ b/blabh.docx
@@ -1,13 +1,21 @@
 
 <file path=word/document.xml><?xml version="1.0" encoding="utf-8"?>
-<w:document xmlns:wpc="http://schemas.microsoft.com/office/word/2010/wordprocessingCanvas" xmlns:mc="http://schemas.openxmlformats.org/markup-compatibility/2006" xmlns:o="urn:schemas-microsoft-com:office:office" xmlns:r="http://schemas.openxmlformats.org/officeDocument/2006/relationships" xmlns:m="http://schemas.openxmlformats.org/officeDocument/2006/math" xmlns:v="urn:schemas-microsoft-com:vml" xmlns:wp14="http://schemas.microsoft.com/office/word/2010/wordprocessingDrawing" xmlns:wp="http://schemas.openxmlformats.org/drawingml/2006/wordprocessingDrawing" xmlns:w10="urn:schemas-microsoft-com:office:word" xmlns:w="http://schemas.openxmlformats.org/wordprocessingml/2006/main" xmlns:w14="http://schemas.microsoft.com/office/word/2010/wordml" xmlns:wpg="http://schemas.microsoft.com/office/word/2010/wordprocessingGroup" xmlns:wpi="http://schemas.microsoft.com/office/word/2010/wordprocessingInk" xmlns:wne="http://schemas.microsoft.com/office/word/2006/wordml" xmlns:wps="http://schemas.microsoft.com/office/word/2010/wordprocessingShape" mc:Ignorable="w14 wp14">
+<w:document xmlns:ve="http://schemas.openxmlformats.org/markup-compatibility/2006" xmlns:o="urn:schemas-microsoft-com:office:office" xmlns:r="http://schemas.openxmlformats.org/officeDocument/2006/relationships" xmlns:m="http://schemas.openxmlformats.org/officeDocument/2006/math" xmlns:v="urn:schemas-microsoft-com:vml" xmlns:wp="http://schemas.openxmlformats.org/drawingml/2006/wordprocessingDrawing" xmlns:w10="urn:schemas-microsoft-com:office:word" xmlns:w="http://schemas.openxmlformats.org/wordprocessingml/2006/main" xmlns:wne="http://schemas.microsoft.com/office/word/2006/wordml">
   <w:body>
     <w:p>
+      <w:proofErr w:type="spellStart"/>
       <w:r>
-        <w:t>blabh</w:t>
+        <w:t>B</w:t>
+      </w:r>
+      <w:r>
+        <w:t>labh</w:t>
       </w:r>
       <w:bookmarkStart w:id="0" w:name="_GoBack"/>
       <w:bookmarkEnd w:id="0"/>
+      <w:proofErr w:type="spellEnd"/>
+      <w:r>
+        <w:t>, I said!</w:t>
+      </w:r>
     </w:p>
     <w:sectPr>
       <w:pgSz w:w="12240" w:h="15840"/>
@@ -20,7 +28,7 @@
 </file>
 
 <file path=word/styles.xml><?xml version="1.0" encoding="utf-8"?>
-<w:styles xmlns:mc="http://schemas.openxmlformats.org/markup-compatibility/2006" xmlns:r="http://schemas.openxmlformats.org/officeDocument/2006/relationships" xmlns:w="http://schemas.openxmlformats.org/wordprocessingml/2006/main" xmlns:w14="http://schemas.microsoft.com/office/word/2010/wordml" mc:Ignorable="w14">
+<w:styles xmlns:r="http://schemas.openxmlformats.org/officeDocument/2006/relationships" xmlns:w="http://schemas.openxmlformats.org/wordprocessingml/2006/main">
   <w:docDefaults>
     <w:rPrDefault>
       <w:rPr>
@@ -178,6 +186,7 @@
   <w:style w:type="paragraph" w:default="1" w:styleId="Normal">
     <w:name w:val="Normal"/>
     <w:qFormat/>
+    <w:rsid w:val="00976383"/>
   </w:style>
   <w:style w:type="character" w:default="1" w:styleId="DefaultParagraphFont">
     <w:name w:val="Default Paragraph Font"/>
@@ -190,6 +199,7 @@
     <w:uiPriority w:val="99"/>
     <w:semiHidden/>
     <w:unhideWhenUsed/>
+    <w:qFormat/>
     <w:tblPr>
       <w:tblInd w:w="0" w:type="dxa"/>
       <w:tblCellMar>

</xml_diff>